<commit_message>
Explicación de diagramas :sleeping:
</commit_message>
<xml_diff>
--- a/Documentos/Finales/Anteproyecto RoF.docx
+++ b/Documentos/Finales/Anteproyecto RoF.docx
@@ -53,7 +53,7 @@
           <w:rFonts w:cs="Times New Roman"/>
           <w:noProof/>
           <w:szCs w:val="24"/>
-          <w:lang w:val="es-MX" w:eastAsia="es-MX"/>
+          <w:lang w:val="es-SV" w:eastAsia="es-SV"/>
         </w:rPr>
         <w:drawing>
           <wp:inline distT="0" distB="0" distL="0" distR="0" wp14:anchorId="4AFBA067" wp14:editId="32456E81">
@@ -17007,6 +17007,7 @@
           <w:id w:val="1611237055"/>
           <w:citation/>
         </w:sdtPr>
+        <w:sdtEndPr/>
         <w:sdtContent>
           <w:r>
             <w:fldChar w:fldCharType="begin"/>
@@ -17053,6 +17054,7 @@
           <w:id w:val="-2021149084"/>
           <w:citation/>
         </w:sdtPr>
+        <w:sdtEndPr/>
         <w:sdtContent>
           <w:r>
             <w:fldChar w:fldCharType="begin"/>
@@ -17118,6 +17120,7 @@
           <w:id w:val="1409417001"/>
           <w:citation/>
         </w:sdtPr>
+        <w:sdtEndPr/>
         <w:sdtContent>
           <w:r>
             <w:fldChar w:fldCharType="begin"/>
@@ -17198,6 +17201,7 @@
           <w:id w:val="-1137262724"/>
           <w:citation/>
         </w:sdtPr>
+        <w:sdtEndPr/>
         <w:sdtContent>
           <w:r>
             <w:rPr>
@@ -17295,6 +17299,7 @@
           <w:id w:val="-161091724"/>
           <w:citation/>
         </w:sdtPr>
+        <w:sdtEndPr/>
         <w:sdtContent>
           <w:r>
             <w:fldChar w:fldCharType="begin"/>
@@ -17357,6 +17362,7 @@
           <w:id w:val="-239339575"/>
           <w:citation/>
         </w:sdtPr>
+        <w:sdtEndPr/>
         <w:sdtContent>
           <w:r>
             <w:fldChar w:fldCharType="begin"/>
@@ -17543,6 +17549,11 @@
           <w:id w:val="2022505280"/>
           <w:citation/>
         </w:sdtPr>
+        <w:sdtEndPr>
+          <w:rPr>
+            <w:rStyle w:val="Textoennegrita"/>
+          </w:rPr>
+        </w:sdtEndPr>
         <w:sdtContent>
           <w:r>
             <w:rPr>
@@ -17923,6 +17934,11 @@
           <w:id w:val="-296994241"/>
           <w:citation/>
         </w:sdtPr>
+        <w:sdtEndPr>
+          <w:rPr>
+            <w:rStyle w:val="Textoennegrita"/>
+          </w:rPr>
+        </w:sdtEndPr>
         <w:sdtContent>
           <w:r>
             <w:rPr>
@@ -18101,6 +18117,11 @@
           <w:id w:val="-737942439"/>
           <w:citation/>
         </w:sdtPr>
+        <w:sdtEndPr>
+          <w:rPr>
+            <w:rStyle w:val="Textoennegrita"/>
+          </w:rPr>
+        </w:sdtEndPr>
         <w:sdtContent>
           <w:r>
             <w:rPr>
@@ -18179,6 +18200,11 @@
           <w:id w:val="594521500"/>
           <w:citation/>
         </w:sdtPr>
+        <w:sdtEndPr>
+          <w:rPr>
+            <w:rStyle w:val="Textoennegrita"/>
+          </w:rPr>
+        </w:sdtEndPr>
         <w:sdtContent>
           <w:r>
             <w:rPr>
@@ -18374,6 +18400,7 @@
           <w:id w:val="1625121421"/>
           <w:citation/>
         </w:sdtPr>
+        <w:sdtEndPr/>
         <w:sdtContent>
           <w:r>
             <w:rPr>
@@ -18747,6 +18774,7 @@
           <w:id w:val="800041606"/>
           <w:citation/>
         </w:sdtPr>
+        <w:sdtEndPr/>
         <w:sdtContent>
           <w:r>
             <w:rPr>
@@ -18837,6 +18865,7 @@
           <w:id w:val="-740944534"/>
           <w:citation/>
         </w:sdtPr>
+        <w:sdtEndPr/>
         <w:sdtContent>
           <w:r>
             <w:rPr>
@@ -19445,6 +19474,7 @@
           <w:id w:val="546107807"/>
           <w:citation/>
         </w:sdtPr>
+        <w:sdtEndPr/>
         <w:sdtContent>
           <w:r>
             <w:rPr>
@@ -19924,6 +19954,7 @@
           <w:id w:val="407040511"/>
           <w:citation/>
         </w:sdtPr>
+        <w:sdtEndPr/>
         <w:sdtContent>
           <w:r>
             <w:rPr>
@@ -20058,6 +20089,7 @@
           <w:id w:val="-893189931"/>
           <w:citation/>
         </w:sdtPr>
+        <w:sdtEndPr/>
         <w:sdtContent>
           <w:r>
             <w:rPr>
@@ -20571,7 +20603,7 @@
           <w:rFonts w:cs="Times New Roman"/>
           <w:noProof/>
           <w:szCs w:val="24"/>
-          <w:lang w:val="es-MX" w:eastAsia="es-MX"/>
+          <w:lang w:val="es-SV" w:eastAsia="es-SV"/>
         </w:rPr>
         <w:drawing>
           <wp:inline distT="0" distB="0" distL="0" distR="0" wp14:anchorId="5B2CECCD" wp14:editId="6585634A">
@@ -20717,6 +20749,7 @@
           <w:id w:val="-159620931"/>
           <w:citation/>
         </w:sdtPr>
+        <w:sdtEndPr/>
         <w:sdtContent>
           <w:r>
             <w:rPr>
@@ -20885,7 +20918,7 @@
           <w:rFonts w:cs="Times New Roman"/>
           <w:noProof/>
           <w:szCs w:val="24"/>
-          <w:lang w:val="es-MX" w:eastAsia="es-MX"/>
+          <w:lang w:val="es-SV" w:eastAsia="es-SV"/>
         </w:rPr>
         <w:drawing>
           <wp:inline distT="0" distB="0" distL="0" distR="0" wp14:anchorId="493F0086" wp14:editId="1103EB13">
@@ -21034,6 +21067,7 @@
           <w:id w:val="1939716722"/>
           <w:citation/>
         </w:sdtPr>
+        <w:sdtEndPr/>
         <w:sdtContent>
           <w:r>
             <w:rPr>
@@ -21197,6 +21231,7 @@
           <w:id w:val="-1483160605"/>
           <w:citation/>
         </w:sdtPr>
+        <w:sdtEndPr/>
         <w:sdtContent>
           <w:r>
             <w:rPr>
@@ -21255,7 +21290,7 @@
           <w:rFonts w:cs="Times New Roman"/>
           <w:noProof/>
           <w:szCs w:val="24"/>
-          <w:lang w:val="es-MX" w:eastAsia="es-MX"/>
+          <w:lang w:val="es-SV" w:eastAsia="es-SV"/>
         </w:rPr>
         <w:lastRenderedPageBreak/>
         <w:drawing>
@@ -21404,6 +21439,7 @@
           <w:id w:val="-1634243243"/>
           <w:citation/>
         </w:sdtPr>
+        <w:sdtEndPr/>
         <w:sdtContent>
           <w:r>
             <w:rPr>
@@ -21454,12 +21490,12 @@
         <w:pStyle w:val="Ttulo3"/>
         <w:spacing w:before="200"/>
       </w:pPr>
-      <w:bookmarkStart w:id="34" w:name="_Toc464637336"/>
-      <w:bookmarkStart w:id="35" w:name="_Toc468179816"/>
+      <w:bookmarkStart w:id="34" w:name="_Toc468179816"/>
+      <w:bookmarkStart w:id="35" w:name="_Toc464637336"/>
       <w:r>
         <w:t>Árbol de objetivos</w:t>
       </w:r>
-      <w:bookmarkEnd w:id="35"/>
+      <w:bookmarkEnd w:id="34"/>
     </w:p>
     <w:p>
       <w:pPr>
@@ -21613,6 +21649,7 @@
           <w:id w:val="1772590379"/>
           <w:citation/>
         </w:sdtPr>
+        <w:sdtEndPr/>
         <w:sdtContent>
           <w:r>
             <w:fldChar w:fldCharType="begin"/>
@@ -21655,7 +21692,7 @@
       <w:r>
         <w:rPr>
           <w:noProof/>
-          <w:lang w:val="es-MX" w:eastAsia="es-MX"/>
+          <w:lang w:val="es-SV" w:eastAsia="es-SV"/>
         </w:rPr>
         <w:lastRenderedPageBreak/>
         <w:drawing>
@@ -21770,7 +21807,7 @@
       <w:r>
         <w:t>Herramienta de solución de problema</w:t>
       </w:r>
-      <w:bookmarkEnd w:id="34"/>
+      <w:bookmarkEnd w:id="35"/>
       <w:bookmarkEnd w:id="37"/>
     </w:p>
     <w:p>
@@ -21990,6 +22027,7 @@
           <w:id w:val="864090222"/>
           <w:citation/>
         </w:sdtPr>
+        <w:sdtEndPr/>
         <w:sdtContent>
           <w:r>
             <w:rPr>
@@ -22423,6 +22461,7 @@
           <w:id w:val="-893189050"/>
           <w:citation/>
         </w:sdtPr>
+        <w:sdtEndPr/>
         <w:sdtContent>
           <w:r>
             <w:rPr>
@@ -22479,12 +22518,12 @@
         <w:pStyle w:val="Ttulo3"/>
         <w:spacing w:before="200"/>
       </w:pPr>
-      <w:bookmarkStart w:id="42" w:name="_Toc464637340"/>
-      <w:bookmarkStart w:id="43" w:name="_Toc468179820"/>
+      <w:bookmarkStart w:id="42" w:name="_Toc468179820"/>
+      <w:bookmarkStart w:id="43" w:name="_Toc464637340"/>
       <w:r>
         <w:t>Formulario</w:t>
       </w:r>
-      <w:bookmarkEnd w:id="43"/>
+      <w:bookmarkEnd w:id="42"/>
     </w:p>
     <w:p>
       <w:r>
@@ -22495,6 +22534,7 @@
           <w:id w:val="940104543"/>
           <w:citation/>
         </w:sdtPr>
+        <w:sdtEndPr/>
         <w:sdtContent>
           <w:r>
             <w:fldChar w:fldCharType="begin"/>
@@ -22532,7 +22572,7 @@
       <w:r>
         <w:t>Unified Modeling Language (UML)</w:t>
       </w:r>
-      <w:bookmarkEnd w:id="42"/>
+      <w:bookmarkEnd w:id="43"/>
       <w:bookmarkEnd w:id="44"/>
     </w:p>
     <w:p>
@@ -22609,6 +22649,7 @@
           <w:id w:val="1439718569"/>
           <w:citation/>
         </w:sdtPr>
+        <w:sdtEndPr/>
         <w:sdtContent>
           <w:r>
             <w:rPr>
@@ -22840,6 +22881,7 @@
           <w:id w:val="1613705590"/>
           <w:citation/>
         </w:sdtPr>
+        <w:sdtEndPr/>
         <w:sdtContent>
           <w:r>
             <w:rPr>
@@ -23049,7 +23091,7 @@
         <w:rPr>
           <w:bCs/>
           <w:noProof/>
-          <w:lang w:val="es-MX" w:eastAsia="es-MX"/>
+          <w:lang w:val="es-SV" w:eastAsia="es-SV"/>
         </w:rPr>
         <w:lastRenderedPageBreak/>
         <w:drawing>
@@ -25987,7 +26029,7 @@
       <w:r>
         <w:rPr>
           <w:noProof/>
-          <w:lang w:val="es-MX" w:eastAsia="es-MX"/>
+          <w:lang w:val="es-SV" w:eastAsia="es-SV"/>
         </w:rPr>
         <w:drawing>
           <wp:inline distT="0" distB="0" distL="0" distR="0">
@@ -27110,7 +27152,7 @@
       <w:r>
         <w:rPr>
           <w:noProof/>
-          <w:lang w:val="es-MX" w:eastAsia="es-MX"/>
+          <w:lang w:val="es-SV" w:eastAsia="es-SV"/>
         </w:rPr>
         <w:lastRenderedPageBreak/>
         <w:drawing>
@@ -40153,7 +40195,7 @@
       <w:r>
         <w:rPr>
           <w:noProof/>
-          <w:lang w:val="es-MX" w:eastAsia="es-MX"/>
+          <w:lang w:val="es-SV" w:eastAsia="es-SV"/>
         </w:rPr>
         <w:drawing>
           <wp:inline distT="0" distB="0" distL="0" distR="0">
@@ -40206,8 +40248,8 @@
           <w:lang w:val="es-419"/>
         </w:rPr>
       </w:pPr>
-      <w:bookmarkStart w:id="105" w:name="_Toc468179890"/>
-      <w:bookmarkStart w:id="106" w:name="_Ref468180667"/>
+      <w:bookmarkStart w:id="105" w:name="_Ref468180667"/>
+      <w:bookmarkStart w:id="106" w:name="_Toc468179890"/>
       <w:r>
         <w:rPr>
           <w:i/>
@@ -40252,7 +40294,7 @@
         </w:rPr>
         <w:fldChar w:fldCharType="end"/>
       </w:r>
-      <w:bookmarkEnd w:id="106"/>
+      <w:bookmarkEnd w:id="105"/>
       <w:r>
         <w:rPr>
           <w:noProof/>
@@ -40260,7 +40302,7 @@
         </w:rPr>
         <w:t xml:space="preserve"> Enfoque de sistemas de la situación actual de recepción</w:t>
       </w:r>
-      <w:bookmarkEnd w:id="105"/>
+      <w:bookmarkEnd w:id="106"/>
     </w:p>
     <w:p>
       <w:pPr>
@@ -40908,7 +40950,7 @@
       <w:r>
         <w:rPr>
           <w:noProof/>
-          <w:lang w:val="es-MX" w:eastAsia="es-MX"/>
+          <w:lang w:val="es-SV" w:eastAsia="es-SV"/>
         </w:rPr>
         <w:drawing>
           <wp:inline distT="0" distB="0" distL="0" distR="0">
@@ -40960,8 +41002,8 @@
           <w:lang w:val="es-PA"/>
         </w:rPr>
       </w:pPr>
-      <w:bookmarkStart w:id="108" w:name="_Toc468179891"/>
-      <w:bookmarkStart w:id="109" w:name="_Ref468180734"/>
+      <w:bookmarkStart w:id="108" w:name="_Ref468180734"/>
+      <w:bookmarkStart w:id="109" w:name="_Toc468179891"/>
       <w:r>
         <w:rPr>
           <w:i/>
@@ -41006,20 +41048,20 @@
         </w:rPr>
         <w:fldChar w:fldCharType="end"/>
       </w:r>
+      <w:bookmarkEnd w:id="108"/>
+      <w:r>
+        <w:rPr>
+          <w:lang w:val="es-PA"/>
+        </w:rPr>
+        <w:t xml:space="preserve"> Enfoque de sistemas de </w:t>
+      </w:r>
+      <w:r>
+        <w:rPr>
+          <w:lang w:val="es-PA"/>
+        </w:rPr>
+        <w:t>la situación actual de administración</w:t>
+      </w:r>
       <w:bookmarkEnd w:id="109"/>
-      <w:r>
-        <w:rPr>
-          <w:lang w:val="es-PA"/>
-        </w:rPr>
-        <w:t xml:space="preserve"> Enfoque de sistemas de </w:t>
-      </w:r>
-      <w:r>
-        <w:rPr>
-          <w:lang w:val="es-PA"/>
-        </w:rPr>
-        <w:t>la situación actual de administración</w:t>
-      </w:r>
-      <w:bookmarkEnd w:id="108"/>
     </w:p>
     <w:p>
       <w:pPr>
@@ -41403,7 +41445,7 @@
       <w:r>
         <w:rPr>
           <w:noProof/>
-          <w:lang w:val="es-MX" w:eastAsia="es-MX"/>
+          <w:lang w:val="es-SV" w:eastAsia="es-SV"/>
         </w:rPr>
         <w:lastRenderedPageBreak/>
         <w:drawing>
@@ -41456,8 +41498,8 @@
           <w:lang w:val="es-UY"/>
         </w:rPr>
       </w:pPr>
-      <w:bookmarkStart w:id="111" w:name="_Toc468179892"/>
-      <w:bookmarkStart w:id="112" w:name="_Ref468180765"/>
+      <w:bookmarkStart w:id="111" w:name="_Ref468180765"/>
+      <w:bookmarkStart w:id="112" w:name="_Toc468179892"/>
       <w:r>
         <w:rPr>
           <w:i/>
@@ -41502,20 +41544,20 @@
         </w:rPr>
         <w:fldChar w:fldCharType="end"/>
       </w:r>
+      <w:bookmarkEnd w:id="111"/>
+      <w:r>
+        <w:rPr>
+          <w:lang w:val="es-UY"/>
+        </w:rPr>
+        <w:t xml:space="preserve"> Enfoque de sistemas de </w:t>
+      </w:r>
+      <w:r>
+        <w:rPr>
+          <w:lang w:val="es-UY"/>
+        </w:rPr>
+        <w:t>la situación actual de laboratorio clínico</w:t>
+      </w:r>
       <w:bookmarkEnd w:id="112"/>
-      <w:r>
-        <w:rPr>
-          <w:lang w:val="es-UY"/>
-        </w:rPr>
-        <w:t xml:space="preserve"> Enfoque de sistemas de </w:t>
-      </w:r>
-      <w:r>
-        <w:rPr>
-          <w:lang w:val="es-UY"/>
-        </w:rPr>
-        <w:t>la situación actual de laboratorio clínico</w:t>
-      </w:r>
-      <w:bookmarkEnd w:id="111"/>
     </w:p>
     <w:p>
       <w:pPr>
@@ -41930,7 +41972,7 @@
       <w:r>
         <w:rPr>
           <w:noProof/>
-          <w:lang w:val="es-MX" w:eastAsia="es-MX"/>
+          <w:lang w:val="es-SV" w:eastAsia="es-SV"/>
         </w:rPr>
         <w:lastRenderedPageBreak/>
         <w:drawing>
@@ -41983,8 +42025,8 @@
           <w:lang w:val="es-EC"/>
         </w:rPr>
       </w:pPr>
-      <w:bookmarkStart w:id="114" w:name="_Toc468179893"/>
-      <w:bookmarkStart w:id="115" w:name="_Ref468180962"/>
+      <w:bookmarkStart w:id="114" w:name="_Ref468180962"/>
+      <w:bookmarkStart w:id="115" w:name="_Toc468179893"/>
       <w:r>
         <w:rPr>
           <w:i/>
@@ -42029,20 +42071,20 @@
         </w:rPr>
         <w:fldChar w:fldCharType="end"/>
       </w:r>
+      <w:bookmarkEnd w:id="114"/>
+      <w:r>
+        <w:rPr>
+          <w:lang w:val="es-EC"/>
+        </w:rPr>
+        <w:t xml:space="preserve"> Enfoque de sistemas de </w:t>
+      </w:r>
+      <w:r>
+        <w:rPr>
+          <w:lang w:val="es-EC"/>
+        </w:rPr>
+        <w:t>la situación actual de enfermería</w:t>
+      </w:r>
       <w:bookmarkEnd w:id="115"/>
-      <w:r>
-        <w:rPr>
-          <w:lang w:val="es-EC"/>
-        </w:rPr>
-        <w:t xml:space="preserve"> Enfoque de sistemas de </w:t>
-      </w:r>
-      <w:r>
-        <w:rPr>
-          <w:lang w:val="es-EC"/>
-        </w:rPr>
-        <w:t>la situación actual de enfermería</w:t>
-      </w:r>
-      <w:bookmarkEnd w:id="114"/>
     </w:p>
     <w:p>
       <w:pPr>
@@ -42448,7 +42490,7 @@
       <w:r>
         <w:rPr>
           <w:noProof/>
-          <w:lang w:val="es-MX" w:eastAsia="es-MX"/>
+          <w:lang w:val="es-SV" w:eastAsia="es-SV"/>
         </w:rPr>
         <w:lastRenderedPageBreak/>
         <w:drawing>
@@ -42918,7 +42960,7 @@
       <w:r>
         <w:rPr>
           <w:noProof/>
-          <w:lang w:val="es-MX" w:eastAsia="es-MX"/>
+          <w:lang w:val="es-SV" w:eastAsia="es-SV"/>
         </w:rPr>
         <w:drawing>
           <wp:inline distT="0" distB="0" distL="0" distR="0">
@@ -42970,8 +43012,8 @@
           <w:lang w:val="es-CR"/>
         </w:rPr>
       </w:pPr>
-      <w:bookmarkStart w:id="119" w:name="_Toc468179894"/>
-      <w:bookmarkStart w:id="120" w:name="_Ref468181512"/>
+      <w:bookmarkStart w:id="119" w:name="_Ref468181512"/>
+      <w:bookmarkStart w:id="120" w:name="_Toc468179894"/>
       <w:r>
         <w:rPr>
           <w:i/>
@@ -43016,14 +43058,14 @@
         </w:rPr>
         <w:fldChar w:fldCharType="end"/>
       </w:r>
+      <w:bookmarkEnd w:id="119"/>
+      <w:r>
+        <w:rPr>
+          <w:lang w:val="es-CR"/>
+        </w:rPr>
+        <w:t xml:space="preserve"> Enfoque de sistemas de la situación actual de farmacia</w:t>
+      </w:r>
       <w:bookmarkEnd w:id="120"/>
-      <w:r>
-        <w:rPr>
-          <w:lang w:val="es-CR"/>
-        </w:rPr>
-        <w:t xml:space="preserve"> Enfoque de sistemas de la situación actual de farmacia</w:t>
-      </w:r>
-      <w:bookmarkEnd w:id="119"/>
     </w:p>
     <w:p>
       <w:pPr>
@@ -43521,7 +43563,7 @@
       <w:r>
         <w:rPr>
           <w:noProof/>
-          <w:lang w:val="es-MX" w:eastAsia="es-MX"/>
+          <w:lang w:val="es-SV" w:eastAsia="es-SV"/>
         </w:rPr>
         <w:lastRenderedPageBreak/>
         <w:drawing>
@@ -43638,6 +43680,210 @@
     </w:p>
     <w:p>
       <w:r>
+        <w:t>CAUSAS</w:t>
+      </w:r>
+    </w:p>
+    <w:p>
+      <w:r>
+        <w:rPr>
+          <w:b/>
+        </w:rPr>
+        <w:t>Mala información para cambio de sistema</w:t>
+      </w:r>
+      <w:r>
+        <w:t>: La información que da el representante de la organización muchas veces no es completa, debido a las muchas áreas de la organización.</w:t>
+      </w:r>
+    </w:p>
+    <w:p>
+      <w:r>
+        <w:rPr>
+          <w:b/>
+        </w:rPr>
+        <w:lastRenderedPageBreak/>
+        <w:t>Tecnologías obsoletas</w:t>
+      </w:r>
+      <w:r>
+        <w:t>: Las tecnologías actualmente utilizadas por la institución son obsoletas ya que hace años no se actualizan. Entre estas tecnologías tenemos equipo tecnológico con capacidades muy bajas.</w:t>
+      </w:r>
+    </w:p>
+    <w:p>
+      <w:r>
+        <w:rPr>
+          <w:b/>
+        </w:rPr>
+        <w:t>Procesos mal organizados</w:t>
+      </w:r>
+      <w:r>
+        <w:t>: Los procesos no están establecidos en manuales correspondientes a las funciones del personal.</w:t>
+      </w:r>
+    </w:p>
+    <w:p>
+      <w:r>
+        <w:rPr>
+          <w:b/>
+        </w:rPr>
+        <w:t>Software inadecuado</w:t>
+      </w:r>
+      <w:r>
+        <w:t>: entre este están el uso de software desactualizado en la recepción, consulta médica y farmacia, además de no ser software adecuado a estas áreas.</w:t>
+      </w:r>
+    </w:p>
+    <w:p>
+      <w:r>
+        <w:rPr>
+          <w:b/>
+        </w:rPr>
+        <w:t>Mal manejo de comunicación de la información</w:t>
+      </w:r>
+      <w:r>
+        <w:t>: la información está en un solo lugar, por lo cual cuesta distribuirla a todas las áreas, y al hacerlo conlleva procesos largos y tardíos.</w:t>
+      </w:r>
+    </w:p>
+    <w:p>
+      <w:r>
+        <w:rPr>
+          <w:b/>
+        </w:rPr>
+        <w:t>Temor a la perdida de información</w:t>
+      </w:r>
+      <w:r>
+        <w:t>: el gerente del Grupo Promesa teme a la perdida de información actual debido a la implementación del sistema propuesta.</w:t>
+      </w:r>
+    </w:p>
+    <w:p>
+      <w:r>
+        <w:t>EFECTOS</w:t>
+      </w:r>
+    </w:p>
+    <w:p>
+      <w:r>
+        <w:rPr>
+          <w:b/>
+        </w:rPr>
+        <w:t>Mala atención</w:t>
+      </w:r>
+      <w:r>
+        <w:rPr>
+          <w:b/>
+        </w:rPr>
+        <w:t xml:space="preserve"> al cliente</w:t>
+      </w:r>
+      <w:r>
+        <w:t>: siendo el efecto más grande producido por las causas y el que más afecta al consumidor final de los servicios con procesos tardíos, repetitivos que causan disgusto al cliente.</w:t>
+      </w:r>
+    </w:p>
+    <w:p>
+      <w:r>
+        <w:rPr>
+          <w:b/>
+        </w:rPr>
+        <w:t>Frustración del personal</w:t>
+      </w:r>
+      <w:r>
+        <w:t>: Debido a la información en un solo lugar el personal debe hacer procesos de ir de una instalación a otra por información, provocando un clima laboral no tan favorable lo que trae frustración y desmotivación.</w:t>
+      </w:r>
+    </w:p>
+    <w:p>
+      <w:r>
+        <w:rPr>
+          <w:b/>
+        </w:rPr>
+        <w:t xml:space="preserve">Información </w:t>
+      </w:r>
+      <w:r>
+        <w:rPr>
+          <w:b/>
+        </w:rPr>
+        <w:t xml:space="preserve">desactualizada: </w:t>
+      </w:r>
+      <w:r>
+        <w:t xml:space="preserve">al llevar el expediente del paciente en físico, puede haber perdida de este por estar en un solo lugar físico, des actualizando la información por perdida, </w:t>
+      </w:r>
+      <w:r>
+        <w:lastRenderedPageBreak/>
+        <w:t>de igual forma los softwares utilizados están empotrados lo cual des actualiza la información general de la institución.</w:t>
+      </w:r>
+    </w:p>
+    <w:p>
+      <w:r>
+        <w:rPr>
+          <w:b/>
+        </w:rPr>
+        <w:t>Costos altos</w:t>
+      </w:r>
+      <w:r>
+        <w:t>: La papelería utilizada en la organización es mucha en todas las áreas lo que acarrea costos altos mensuales.</w:t>
+      </w:r>
+    </w:p>
+    <w:p>
+      <w:r>
+        <w:rPr>
+          <w:b/>
+        </w:rPr>
+        <w:t>Mayor espacio físico de almacenamiento</w:t>
+      </w:r>
+      <w:r>
+        <w:t>: Por utilizar papelería excesiva se necesita espacios físicos donde guardarla.</w:t>
+      </w:r>
+    </w:p>
+    <w:p>
+      <w:r>
+        <w:rPr>
+          <w:b/>
+        </w:rPr>
+        <w:t>Perdida de información</w:t>
+      </w:r>
+      <w:r>
+        <w:t xml:space="preserve">: desastres naturales o propósito poder ocasionar la perdida de datos de vital importancia para los clientes y para la organización. </w:t>
+      </w:r>
+    </w:p>
+    <w:p>
+      <w:r>
+        <w:rPr>
+          <w:b/>
+        </w:rPr>
+        <w:t>Duplicidad de datos</w:t>
+      </w:r>
+      <w:r>
+        <w:t>: debido a que la información no está compartida, ni alojada en una red, se duplican los datos: los expedientes del paciente, los medicamentos en farmacia, los registros de ingresos y egresos.</w:t>
+      </w:r>
+    </w:p>
+    <w:p>
+      <w:r>
+        <w:rPr>
+          <w:b/>
+        </w:rPr>
+        <w:t>Lento movimiento de información</w:t>
+      </w:r>
+      <w:r>
+        <w:t>: la información se mueve de manera lenta y estacionaria.</w:t>
+      </w:r>
+    </w:p>
+    <w:p>
+      <w:r>
+        <w:rPr>
+          <w:b/>
+        </w:rPr>
+        <w:t>Mayor consumo en papelería</w:t>
+      </w:r>
+      <w:r>
+        <w:t>: debido que se tiene que almacenar en algún espacio físico.</w:t>
+      </w:r>
+    </w:p>
+    <w:p>
+      <w:r>
+        <w:rPr>
+          <w:b/>
+        </w:rPr>
+        <w:t>Poco control de los procesos</w:t>
+      </w:r>
+      <w:r>
+        <w:t>: ya que no existen algún manual que los regule.</w:t>
+      </w:r>
+    </w:p>
+    <w:p/>
+    <w:p>
+      <w:r>
         <w:t xml:space="preserve">Para poder establecer el árbol de objetivo, aplicando los pasos correspondientes y la definición se transformó el problema en objetivo, los efectos en fines y las causas en medios obtenidos en el análisis realizado. Ver </w:t>
       </w:r>
       <w:r>
@@ -43683,7 +43929,7 @@
       <w:r>
         <w:rPr>
           <w:noProof/>
-          <w:lang w:val="es-MX" w:eastAsia="es-MX"/>
+          <w:lang w:val="es-SV" w:eastAsia="es-SV"/>
         </w:rPr>
         <w:lastRenderedPageBreak/>
         <w:drawing>
@@ -43800,13 +44046,220 @@
     </w:p>
     <w:p>
       <w:r>
+        <w:t>CAUSAS</w:t>
+      </w:r>
+    </w:p>
+    <w:p>
+      <w:r>
+        <w:rPr>
+          <w:b/>
+        </w:rPr>
+        <w:t>Comunicación eficiente de cambios</w:t>
+      </w:r>
+      <w:r>
+        <w:t>: De forma que los cambios se sepan en toda la organización, para un mayor control o supervisión de los procesos.</w:t>
+      </w:r>
+    </w:p>
+    <w:p>
+      <w:r>
+        <w:rPr>
+          <w:b/>
+        </w:rPr>
+        <w:lastRenderedPageBreak/>
+        <w:t>Tecnologías actualizadas</w:t>
+      </w:r>
+      <w:r>
+        <w:t>: Equipos con alta tecnologías capaces de procesar transacciones rápidas que permitan agilizar los procesos; esto conlleva equipos con características altas de hardware.</w:t>
+      </w:r>
+    </w:p>
+    <w:p>
+      <w:r>
+        <w:rPr>
+          <w:b/>
+        </w:rPr>
+        <w:t>Procesos bien organizados</w:t>
+      </w:r>
+      <w:r>
+        <w:t>: logrando tener procesos de una forma estandarizada.</w:t>
+      </w:r>
+    </w:p>
+    <w:p>
+      <w:r>
+        <w:rPr>
+          <w:b/>
+        </w:rPr>
+        <w:t>Software adecuado</w:t>
+      </w:r>
+      <w:r>
+        <w:t>: Tener software a la medida de cada área de la institución, logrando que los procesos sean más agiles y apropiados a cada situación.</w:t>
+      </w:r>
+    </w:p>
+    <w:p>
+      <w:r>
+        <w:rPr>
+          <w:b/>
+        </w:rPr>
+        <w:t>Buen sistema de comunicación</w:t>
+      </w:r>
+      <w:r>
+        <w:t>: establecer un buen sistema de comunicación entre todas las áreas de la institución.</w:t>
+      </w:r>
+    </w:p>
+    <w:p>
+      <w:r>
+        <w:rPr>
+          <w:b/>
+        </w:rPr>
+        <w:t>Confianza en el respaldo de la información</w:t>
+      </w:r>
+      <w:r>
+        <w:t>: con la implementación de la empresa se establecerán políticas de respaldo y se hará de una forma segura, teniendo información a la disposición de la gerencia.</w:t>
+      </w:r>
+    </w:p>
+    <w:p>
+      <w:r>
+        <w:t>EFECTOS:</w:t>
+      </w:r>
+    </w:p>
+    <w:p>
+      <w:r>
+        <w:rPr>
+          <w:b/>
+        </w:rPr>
+        <w:t>Buena atención al cliente</w:t>
+      </w:r>
+      <w:r>
+        <w:t>: Brindando una excelente atención al cliente en todos los servicios que este solicite.</w:t>
+      </w:r>
+    </w:p>
+    <w:p>
+      <w:r>
+        <w:rPr>
+          <w:b/>
+        </w:rPr>
+        <w:t>Animosidad del personal</w:t>
+      </w:r>
+      <w:r>
+        <w:t>: Buen desempeño del personal en las labores diarias de forma motivada.</w:t>
+      </w:r>
+    </w:p>
+    <w:p>
+      <w:r>
+        <w:rPr>
+          <w:b/>
+        </w:rPr>
+        <w:t>Información actualizada</w:t>
+      </w:r>
+      <w:r>
+        <w:t>: Información a la orden del día en cualquier área de la institución que sea solicitada.</w:t>
+      </w:r>
+    </w:p>
+    <w:p>
+      <w:r>
+        <w:rPr>
+          <w:b/>
+        </w:rPr>
+        <w:t>Costos bajos</w:t>
+      </w:r>
+      <w:r>
+        <w:t>: Los costos se reducirán en gran manera debido a la implementación del sistema.</w:t>
+      </w:r>
+    </w:p>
+    <w:p>
+      <w:r>
+        <w:rPr>
+          <w:b/>
+        </w:rPr>
+        <w:lastRenderedPageBreak/>
+        <w:t>Menor espacio físico de almacenamiento</w:t>
+      </w:r>
+      <w:r>
+        <w:t>: Al tener la información en la red, no será necesario ocupar espacios grandes de almacenamiento.</w:t>
+      </w:r>
+    </w:p>
+    <w:p>
+      <w:r>
+        <w:rPr>
+          <w:b/>
+        </w:rPr>
+        <w:t>Resguardo de información</w:t>
+      </w:r>
+      <w:r>
+        <w:t>: Resguardo de toda la información contenida en el sistema, a la hora que se desee.</w:t>
+      </w:r>
+    </w:p>
+    <w:p>
+      <w:r>
+        <w:rPr>
+          <w:b/>
+        </w:rPr>
+        <w:t>Ahorro de tiempo</w:t>
+      </w:r>
+      <w:r>
+        <w:t>: Haciendo, recolectando, procesando datos de forma rápida, ahorrando esfuerzos y tiempos.</w:t>
+      </w:r>
+    </w:p>
+    <w:p>
+      <w:r>
+        <w:rPr>
+          <w:b/>
+        </w:rPr>
+        <w:t>Datos sin duplicidad</w:t>
+      </w:r>
+      <w:r>
+        <w:t>: Al manejar una sola base de datos por la institución.</w:t>
+      </w:r>
+    </w:p>
+    <w:p>
+      <w:r>
+        <w:rPr>
+          <w:b/>
+        </w:rPr>
+        <w:t>Ágil movimiento de la información</w:t>
+      </w:r>
+      <w:r>
+        <w:t>: No habrá que desplazarse para acceso a la información, esta se podrá ver, al contar con una conexión a internet.</w:t>
+      </w:r>
+    </w:p>
+    <w:p>
+      <w:r>
+        <w:rPr>
+          <w:b/>
+        </w:rPr>
+        <w:t>Menor consumo en papelería</w:t>
+      </w:r>
+      <w:r>
+        <w:t>: Se necesitará de menos impresión de documentos.</w:t>
+      </w:r>
+    </w:p>
+    <w:p>
+      <w:r>
+        <w:rPr>
+          <w:b/>
+        </w:rPr>
+        <w:t>Alto control de los procesos</w:t>
+      </w:r>
+      <w:r>
+        <w:t xml:space="preserve">: Al estandarizar los procesos se tendrá un mayor control de estos para la toma de </w:t>
+      </w:r>
+      <w:r>
+        <w:t>decisiones</w:t>
+      </w:r>
+      <w:bookmarkStart w:id="126" w:name="_GoBack"/>
+      <w:bookmarkEnd w:id="126"/>
+      <w:r>
+        <w:t>.</w:t>
+      </w:r>
+    </w:p>
+    <w:p>
+      <w:r>
         <w:rPr>
           <w:lang w:val="es-SV"/>
         </w:rPr>
         <w:br w:type="page"/>
       </w:r>
     </w:p>
-    <w:bookmarkStart w:id="126" w:name="_Toc468179839" w:displacedByCustomXml="next"/>
+    <w:bookmarkStart w:id="127" w:name="_Toc468179839" w:displacedByCustomXml="next"/>
     <w:sdt>
       <w:sdtPr>
         <w:rPr>
@@ -43838,13 +44291,14 @@
             </w:rPr>
             <w:t>Referencias</w:t>
           </w:r>
-          <w:bookmarkEnd w:id="126"/>
+          <w:bookmarkEnd w:id="127"/>
         </w:p>
         <w:sdt>
           <w:sdtPr>
             <w:id w:val="-573587230"/>
             <w:bibliography/>
           </w:sdtPr>
+          <w:sdtEndPr/>
           <w:sdtContent>
             <w:p>
               <w:pPr>
@@ -44381,7 +44835,7 @@
         <w:pStyle w:val="Ttulononumerado1"/>
         <w:jc w:val="center"/>
       </w:pPr>
-      <w:bookmarkStart w:id="127" w:name="_Toc468179840"/>
+      <w:bookmarkStart w:id="128" w:name="_Toc468179840"/>
       <w:r>
         <w:rPr>
           <w:sz w:val="96"/>
@@ -44389,7 +44843,7 @@
         <w:lastRenderedPageBreak/>
         <w:t>Anexos</w:t>
       </w:r>
-      <w:bookmarkEnd w:id="127"/>
+      <w:bookmarkEnd w:id="128"/>
     </w:p>
     <w:p>
       <w:pPr>
@@ -44407,7 +44861,7 @@
       <w:pPr>
         <w:pStyle w:val="Ttulononumerado2"/>
       </w:pPr>
-      <w:bookmarkStart w:id="128" w:name="_Toc468179841"/>
+      <w:bookmarkStart w:id="129" w:name="_Toc468179841"/>
       <w:r>
         <w:lastRenderedPageBreak/>
         <w:t>Anexo 1</w:t>
@@ -44421,7 +44875,7 @@
       <w:r>
         <w:t>Cuestionario de recolección de requerimientos informáticos con los que cuentan las computadoras del Grupo Promesa Divino Niño</w:t>
       </w:r>
-      <w:bookmarkEnd w:id="128"/>
+      <w:bookmarkEnd w:id="129"/>
     </w:p>
     <w:p>
       <w:pPr>
@@ -44433,7 +44887,7 @@
       <w:r>
         <w:rPr>
           <w:noProof/>
-          <w:lang w:val="es-MX" w:eastAsia="es-MX"/>
+          <w:lang w:val="es-SV" w:eastAsia="es-SV"/>
         </w:rPr>
         <w:drawing>
           <wp:inline distT="0" distB="0" distL="0" distR="0">
@@ -44496,7 +44950,7 @@
       <w:pPr>
         <w:pStyle w:val="Ttulononumerado2"/>
       </w:pPr>
-      <w:bookmarkStart w:id="129" w:name="_Toc468179842"/>
+      <w:bookmarkStart w:id="130" w:name="_Toc468179842"/>
       <w:r>
         <w:lastRenderedPageBreak/>
         <w:t xml:space="preserve">Anexo 2. </w:t>
@@ -44507,13 +44961,13 @@
       <w:r>
         <w:t>.</w:t>
       </w:r>
-      <w:bookmarkEnd w:id="129"/>
+      <w:bookmarkEnd w:id="130"/>
     </w:p>
     <w:p>
       <w:r>
         <w:rPr>
           <w:noProof/>
-          <w:lang w:val="es-MX" w:eastAsia="es-MX"/>
+          <w:lang w:val="es-SV" w:eastAsia="es-SV"/>
         </w:rPr>
         <w:drawing>
           <wp:inline distT="0" distB="0" distL="0" distR="0">
@@ -44562,7 +45016,7 @@
       <w:pPr>
         <w:pStyle w:val="Ttulononumerado2"/>
       </w:pPr>
-      <w:bookmarkStart w:id="130" w:name="_Toc468179843"/>
+      <w:bookmarkStart w:id="131" w:name="_Toc468179843"/>
       <w:r>
         <w:lastRenderedPageBreak/>
         <w:t xml:space="preserve">Anexo 3. </w:t>
@@ -44570,13 +45024,13 @@
       <w:r>
         <w:t>Cuestionario de recolección de procesos del Grupo Promesa Divino Niño</w:t>
       </w:r>
-      <w:bookmarkEnd w:id="130"/>
+      <w:bookmarkEnd w:id="131"/>
     </w:p>
     <w:p>
       <w:r>
         <w:rPr>
           <w:noProof/>
-          <w:lang w:val="es-MX" w:eastAsia="es-MX"/>
+          <w:lang w:val="es-SV" w:eastAsia="es-SV"/>
         </w:rPr>
         <w:drawing>
           <wp:inline distT="0" distB="0" distL="0" distR="0">
@@ -44625,26 +45079,21 @@
       <w:pPr>
         <w:pStyle w:val="Ttulononumerado2"/>
       </w:pPr>
-      <w:bookmarkStart w:id="131" w:name="_Toc468179844"/>
+      <w:bookmarkStart w:id="132" w:name="_Toc468179844"/>
       <w:r>
         <w:lastRenderedPageBreak/>
         <w:t xml:space="preserve">Anexo 4. </w:t>
       </w:r>
       <w:r>
-        <w:t>C</w:t>
-      </w:r>
-      <w:bookmarkStart w:id="132" w:name="_GoBack"/>
+        <w:t>Cuestionario de recolección de conocimiento operativo informático del personal de farmacia, administración y recepción del Grupo Promesa Divino Niño</w:t>
+      </w:r>
       <w:bookmarkEnd w:id="132"/>
-      <w:r>
-        <w:t>uestionario de recolección de conocimiento operativo informático del personal de farmacia, administración y recepción del Grupo Promesa Divino Niño</w:t>
-      </w:r>
-      <w:bookmarkEnd w:id="131"/>
     </w:p>
     <w:p>
       <w:r>
         <w:rPr>
           <w:noProof/>
-          <w:lang w:val="es-MX" w:eastAsia="es-MX"/>
+          <w:lang w:val="es-SV" w:eastAsia="es-SV"/>
         </w:rPr>
         <w:drawing>
           <wp:inline distT="0" distB="0" distL="0" distR="0">
@@ -44716,7 +45165,7 @@
       <w:r>
         <w:rPr>
           <w:noProof/>
-          <w:lang w:val="es-MX" w:eastAsia="es-MX"/>
+          <w:lang w:val="es-SV" w:eastAsia="es-SV"/>
         </w:rPr>
         <w:drawing>
           <wp:inline distT="0" distB="0" distL="0" distR="0">
@@ -44794,7 +45243,7 @@
       <w:r>
         <w:rPr>
           <w:noProof/>
-          <w:lang w:val="es-MX" w:eastAsia="es-MX"/>
+          <w:lang w:val="es-SV" w:eastAsia="es-SV"/>
         </w:rPr>
         <w:drawing>
           <wp:inline distT="0" distB="0" distL="0" distR="0">
@@ -44885,6 +45334,7 @@
         <w:docPartUnique/>
       </w:docPartObj>
     </w:sdtPr>
+    <w:sdtEndPr/>
     <w:sdtContent>
       <w:p>
         <w:pPr>
@@ -44905,7 +45355,7 @@
             <w:noProof/>
             <w:lang w:val="es-ES"/>
           </w:rPr>
-          <w:t>95</w:t>
+          <w:t>90</w:t>
         </w:r>
         <w:r>
           <w:fldChar w:fldCharType="end"/>
@@ -44931,6 +45381,7 @@
         <w:docPartUnique/>
       </w:docPartObj>
     </w:sdtPr>
+    <w:sdtEndPr/>
     <w:sdtContent>
       <w:p>
         <w:pPr>
@@ -44951,7 +45402,7 @@
             <w:noProof/>
             <w:lang w:val="es-ES"/>
           </w:rPr>
-          <w:t>92</w:t>
+          <w:t>96</w:t>
         </w:r>
         <w:r>
           <w:fldChar w:fldCharType="end"/>
@@ -54293,7 +54744,7 @@
                     <a:cs typeface="+mn-cs"/>
                   </a:defRPr>
                 </a:pPr>
-                <a:endParaRPr lang="es-MX"/>
+                <a:endParaRPr lang="es-SV"/>
               </a:p>
             </c:txPr>
             <c:dLblPos val="outEnd"/>
@@ -54410,7 +54861,7 @@
                     <a:cs typeface="+mn-cs"/>
                   </a:defRPr>
                 </a:pPr>
-                <a:endParaRPr lang="es-MX"/>
+                <a:endParaRPr lang="es-SV"/>
               </a:p>
             </c:txPr>
             <c:showLegendKey val="0"/>
@@ -54528,7 +54979,7 @@
                 <a:cs typeface="+mn-cs"/>
               </a:defRPr>
             </a:pPr>
-            <a:endParaRPr lang="es-MX"/>
+            <a:endParaRPr lang="es-SV"/>
           </a:p>
         </c:txPr>
         <c:crossAx val="471500632"/>
@@ -54610,7 +55061,7 @@
                   <a:cs typeface="+mn-cs"/>
                 </a:defRPr>
               </a:pPr>
-              <a:endParaRPr lang="es-MX"/>
+              <a:endParaRPr lang="es-SV"/>
             </a:p>
           </c:txPr>
         </c:title>
@@ -54642,7 +55093,7 @@
                 <a:cs typeface="+mn-cs"/>
               </a:defRPr>
             </a:pPr>
-            <a:endParaRPr lang="es-MX"/>
+            <a:endParaRPr lang="es-SV"/>
           </a:p>
         </c:txPr>
         <c:crossAx val="471507848"/>
@@ -54684,7 +55135,7 @@
                 <a:cs typeface="+mn-cs"/>
               </a:defRPr>
             </a:pPr>
-            <a:endParaRPr lang="es-MX"/>
+            <a:endParaRPr lang="es-SV"/>
           </a:p>
         </c:txPr>
       </c:dTable>
@@ -54717,7 +55168,7 @@
       <a:pPr>
         <a:defRPr/>
       </a:pPr>
-      <a:endParaRPr lang="es-MX"/>
+      <a:endParaRPr lang="es-SV"/>
     </a:p>
   </c:txPr>
   <c:externalData r:id="rId3">
@@ -54798,7 +55249,7 @@
                     <a:cs typeface="+mn-cs"/>
                   </a:defRPr>
                 </a:pPr>
-                <a:endParaRPr lang="es-MX"/>
+                <a:endParaRPr lang="es-SV"/>
               </a:p>
             </c:txPr>
             <c:dLblPos val="outEnd"/>
@@ -54939,7 +55390,7 @@
                     <a:cs typeface="+mn-cs"/>
                   </a:defRPr>
                 </a:pPr>
-                <a:endParaRPr lang="es-MX"/>
+                <a:endParaRPr lang="es-SV"/>
               </a:p>
             </c:txPr>
             <c:dLblPos val="outEnd"/>
@@ -55080,7 +55531,7 @@
                     <a:cs typeface="+mn-cs"/>
                   </a:defRPr>
                 </a:pPr>
-                <a:endParaRPr lang="es-MX"/>
+                <a:endParaRPr lang="es-SV"/>
               </a:p>
             </c:txPr>
             <c:showLegendKey val="0"/>
@@ -55220,7 +55671,7 @@
                     <a:cs typeface="+mn-cs"/>
                   </a:defRPr>
                 </a:pPr>
-                <a:endParaRPr lang="es-MX"/>
+                <a:endParaRPr lang="es-SV"/>
               </a:p>
             </c:txPr>
             <c:dLblPos val="outEnd"/>
@@ -55361,7 +55812,7 @@
                     <a:cs typeface="+mn-cs"/>
                   </a:defRPr>
                 </a:pPr>
-                <a:endParaRPr lang="es-MX"/>
+                <a:endParaRPr lang="es-SV"/>
               </a:p>
             </c:txPr>
             <c:dLblPos val="outEnd"/>
@@ -55504,7 +55955,7 @@
                 <a:cs typeface="+mn-cs"/>
               </a:defRPr>
             </a:pPr>
-            <a:endParaRPr lang="es-MX"/>
+            <a:endParaRPr lang="es-SV"/>
           </a:p>
         </c:txPr>
         <c:crossAx val="346643736"/>
@@ -55586,7 +56037,7 @@
                   <a:cs typeface="+mn-cs"/>
                 </a:defRPr>
               </a:pPr>
-              <a:endParaRPr lang="es-MX"/>
+              <a:endParaRPr lang="es-SV"/>
             </a:p>
           </c:txPr>
         </c:title>
@@ -55618,7 +56069,7 @@
                 <a:cs typeface="+mn-cs"/>
               </a:defRPr>
             </a:pPr>
-            <a:endParaRPr lang="es-MX"/>
+            <a:endParaRPr lang="es-SV"/>
           </a:p>
         </c:txPr>
         <c:crossAx val="346643408"/>
@@ -55660,7 +56111,7 @@
                 <a:cs typeface="+mn-cs"/>
               </a:defRPr>
             </a:pPr>
-            <a:endParaRPr lang="es-MX"/>
+            <a:endParaRPr lang="es-SV"/>
           </a:p>
         </c:txPr>
       </c:dTable>
@@ -55693,7 +56144,7 @@
       <a:pPr>
         <a:defRPr/>
       </a:pPr>
-      <a:endParaRPr lang="es-MX"/>
+      <a:endParaRPr lang="es-SV"/>
     </a:p>
   </c:txPr>
   <c:externalData r:id="rId3">
@@ -57469,7 +57920,7 @@
 </file>
 
 <file path=customXml/itemProps1.xml><?xml version="1.0" encoding="utf-8"?>
-<ds:datastoreItem xmlns:ds="http://schemas.openxmlformats.org/officeDocument/2006/customXml" ds:itemID="{7A65CD76-1264-49EF-979E-9D79B1E8EA91}">
+<ds:datastoreItem xmlns:ds="http://schemas.openxmlformats.org/officeDocument/2006/customXml" ds:itemID="{6C220C31-166D-4FB7-BBFC-87233C6765B7}">
   <ds:schemaRefs>
     <ds:schemaRef ds:uri="http://schemas.openxmlformats.org/officeDocument/2006/bibliography"/>
   </ds:schemaRefs>

</xml_diff>

<commit_message>
Inicio del marco teorico
Se ha iniciado la edición del marco teorico.
</commit_message>
<xml_diff>
--- a/Documentos/Finales/Anteproyecto RoF.docx
+++ b/Documentos/Finales/Anteproyecto RoF.docx
@@ -61,11 +61,6 @@
         </w:rPr>
         <w:t>INGENIERÍA DE SISTEMAS INFORMÁTICOS</w:t>
       </w:r>
-    </w:p>
-    <w:p>
-      <w:pPr>
-        <w:pStyle w:val="Simple"/>
-      </w:pPr>
     </w:p>
     <w:p>
       <w:pPr>
@@ -137,6 +132,12 @@
           <w:sz w:val="24"/>
         </w:rPr>
       </w:pPr>
+      <w:r>
+        <w:rPr>
+          <w:sz w:val="24"/>
+        </w:rPr>
+        <w:t>ANTEPROYECTO</w:t>
+      </w:r>
     </w:p>
     <w:p>
       <w:pPr>
@@ -150,13 +151,28 @@
         <w:rPr>
           <w:sz w:val="24"/>
         </w:rPr>
-        <w:t>SISTEMA INFORMÁTICO PARA LA ADMINISTRACIÓN DE ÁREAS OPERATIVAS DEL GRUPO PROMESA DIVINO NIÑO, EN EL MUNICIPIO DE SAN VICENTE, DEPARTAMENTO DE SAN VICENTE.</w:t>
+        <w:t>ETAPA I</w:t>
       </w:r>
     </w:p>
     <w:p>
       <w:pPr>
         <w:pStyle w:val="Simple"/>
         <w:jc w:val="center"/>
+        <w:rPr>
+          <w:sz w:val="24"/>
+        </w:rPr>
+      </w:pPr>
+      <w:r>
+        <w:rPr>
+          <w:sz w:val="24"/>
+        </w:rPr>
+        <w:t>SISTEMA INFORMÁTICO PARA LA ADMINISTRACIÓN DE ÁREAS OPERATIVAS DEL GRUPO PROMESA DIVINO NIÑO, EN EL MUNICIPIO DE SAN VICENTE, DEPARTAMENTO DE SAN VICENTE.</w:t>
+      </w:r>
+    </w:p>
+    <w:p>
+      <w:pPr>
+        <w:pStyle w:val="Simple"/>
+        <w:jc w:val="center"/>
       </w:pPr>
     </w:p>
     <w:p>
@@ -168,6 +184,8 @@
           <w:szCs w:val="24"/>
         </w:rPr>
       </w:pPr>
+      <w:bookmarkStart w:id="0" w:name="_GoBack"/>
+      <w:bookmarkEnd w:id="0"/>
       <w:r>
         <w:rPr>
           <w:rFonts w:cs="Times New Roman"/>
@@ -355,10 +373,11 @@
     </w:p>
     <w:p>
       <w:pPr>
-        <w:spacing w:line="240" w:lineRule="auto"/>
+        <w:pStyle w:val="Simple"/>
         <w:jc w:val="center"/>
         <w:rPr>
           <w:rFonts w:cs="Times New Roman"/>
+          <w:sz w:val="24"/>
           <w:szCs w:val="24"/>
         </w:rPr>
       </w:pPr>
@@ -7409,12 +7428,12 @@
       <w:pPr>
         <w:pStyle w:val="Ttulononumerado1"/>
       </w:pPr>
-      <w:bookmarkStart w:id="0" w:name="_Toc468350628"/>
+      <w:bookmarkStart w:id="1" w:name="_Toc468350628"/>
       <w:r>
         <w:lastRenderedPageBreak/>
         <w:t>Introducción</w:t>
       </w:r>
-      <w:bookmarkEnd w:id="0"/>
+      <w:bookmarkEnd w:id="1"/>
     </w:p>
     <w:p>
       <w:r>
@@ -7570,32 +7589,32 @@
       <w:pPr>
         <w:pStyle w:val="Ttulononumerado1"/>
       </w:pPr>
-      <w:bookmarkStart w:id="1" w:name="_Toc468350629"/>
+      <w:bookmarkStart w:id="2" w:name="_Toc468350629"/>
       <w:r>
         <w:lastRenderedPageBreak/>
         <w:t>Generalidades</w:t>
       </w:r>
-      <w:bookmarkEnd w:id="1"/>
+      <w:bookmarkEnd w:id="2"/>
     </w:p>
     <w:p>
       <w:pPr>
         <w:pStyle w:val="Ttulononumerado2"/>
       </w:pPr>
-      <w:bookmarkStart w:id="2" w:name="_Toc468350630"/>
+      <w:bookmarkStart w:id="3" w:name="_Toc468350630"/>
       <w:r>
         <w:t>Objetivos</w:t>
       </w:r>
-      <w:bookmarkEnd w:id="2"/>
+      <w:bookmarkEnd w:id="3"/>
     </w:p>
     <w:p>
       <w:pPr>
         <w:pStyle w:val="Ttulononumerado3"/>
       </w:pPr>
-      <w:bookmarkStart w:id="3" w:name="_Toc468350631"/>
+      <w:bookmarkStart w:id="4" w:name="_Toc468350631"/>
       <w:r>
         <w:t>General.</w:t>
       </w:r>
-      <w:bookmarkEnd w:id="3"/>
+      <w:bookmarkEnd w:id="4"/>
     </w:p>
     <w:p>
       <w:pPr>
@@ -7613,11 +7632,11 @@
       <w:pPr>
         <w:pStyle w:val="Ttulononumerado3"/>
       </w:pPr>
-      <w:bookmarkStart w:id="4" w:name="_Toc468350632"/>
+      <w:bookmarkStart w:id="5" w:name="_Toc468350632"/>
       <w:r>
         <w:t>Específicos.</w:t>
       </w:r>
-      <w:bookmarkEnd w:id="4"/>
+      <w:bookmarkEnd w:id="5"/>
     </w:p>
     <w:p>
       <w:pPr>
@@ -7685,22 +7704,22 @@
       <w:pPr>
         <w:pStyle w:val="Ttulononumerado2"/>
       </w:pPr>
-      <w:bookmarkStart w:id="5" w:name="_Toc468350633"/>
+      <w:bookmarkStart w:id="6" w:name="_Toc468350633"/>
       <w:r>
         <w:lastRenderedPageBreak/>
         <w:t>Justificación</w:t>
       </w:r>
-      <w:bookmarkEnd w:id="5"/>
-    </w:p>
-    <w:p>
-      <w:pPr>
-        <w:rPr>
-          <w:rFonts w:cs="Times New Roman"/>
-          <w:szCs w:val="24"/>
-        </w:rPr>
-      </w:pPr>
-      <w:bookmarkStart w:id="6" w:name="_Toc464637321"/>
-      <w:bookmarkStart w:id="7" w:name="_Toc468350634"/>
+      <w:bookmarkEnd w:id="6"/>
+    </w:p>
+    <w:p>
+      <w:pPr>
+        <w:rPr>
+          <w:rFonts w:cs="Times New Roman"/>
+          <w:szCs w:val="24"/>
+        </w:rPr>
+      </w:pPr>
+      <w:bookmarkStart w:id="7" w:name="_Toc464637321"/>
+      <w:bookmarkStart w:id="8" w:name="_Toc468350634"/>
       <w:r>
         <w:rPr>
           <w:rFonts w:cs="Times New Roman"/>
@@ -9365,8 +9384,8 @@
         <w:lastRenderedPageBreak/>
         <w:t>Alcances</w:t>
       </w:r>
-      <w:bookmarkEnd w:id="6"/>
       <w:bookmarkEnd w:id="7"/>
+      <w:bookmarkEnd w:id="8"/>
     </w:p>
     <w:p>
       <w:pPr>
@@ -12995,6 +13014,7 @@
           <w:id w:val="1611237055"/>
           <w:citation/>
         </w:sdtPr>
+        <w:sdtEndPr/>
         <w:sdtContent>
           <w:r>
             <w:fldChar w:fldCharType="begin"/>
@@ -13041,6 +13061,7 @@
           <w:id w:val="-2021149084"/>
           <w:citation/>
         </w:sdtPr>
+        <w:sdtEndPr/>
         <w:sdtContent>
           <w:r>
             <w:fldChar w:fldCharType="begin"/>
@@ -13112,6 +13133,7 @@
           <w:id w:val="1409417001"/>
           <w:citation/>
         </w:sdtPr>
+        <w:sdtEndPr/>
         <w:sdtContent>
           <w:r>
             <w:fldChar w:fldCharType="begin"/>
@@ -13198,6 +13220,7 @@
           <w:id w:val="-1137262724"/>
           <w:citation/>
         </w:sdtPr>
+        <w:sdtEndPr/>
         <w:sdtContent>
           <w:r>
             <w:rPr>
@@ -13295,6 +13318,7 @@
           <w:id w:val="-161091724"/>
           <w:citation/>
         </w:sdtPr>
+        <w:sdtEndPr/>
         <w:sdtContent>
           <w:r>
             <w:fldChar w:fldCharType="begin"/>
@@ -13407,6 +13431,7 @@
           <w:id w:val="-239339575"/>
           <w:citation/>
         </w:sdtPr>
+        <w:sdtEndPr/>
         <w:sdtContent>
           <w:r>
             <w:fldChar w:fldCharType="begin"/>
@@ -13587,6 +13612,11 @@
           <w:id w:val="1436400664"/>
           <w:citation/>
         </w:sdtPr>
+        <w:sdtEndPr>
+          <w:rPr>
+            <w:rStyle w:val="Textoennegrita"/>
+          </w:rPr>
+        </w:sdtEndPr>
         <w:sdtContent>
           <w:r>
             <w:rPr>
@@ -14090,6 +14120,11 @@
           <w:id w:val="-737942439"/>
           <w:citation/>
         </w:sdtPr>
+        <w:sdtEndPr>
+          <w:rPr>
+            <w:rStyle w:val="Textoennegrita"/>
+          </w:rPr>
+        </w:sdtEndPr>
         <w:sdtContent>
           <w:r>
             <w:rPr>
@@ -14308,6 +14343,11 @@
           <w:id w:val="-212894463"/>
           <w:citation/>
         </w:sdtPr>
+        <w:sdtEndPr>
+          <w:rPr>
+            <w:rStyle w:val="Textoennegrita"/>
+          </w:rPr>
+        </w:sdtEndPr>
         <w:sdtContent>
           <w:r>
             <w:rPr>
@@ -14428,6 +14468,7 @@
           <w:id w:val="1625121421"/>
           <w:citation/>
         </w:sdtPr>
+        <w:sdtEndPr/>
         <w:sdtContent>
           <w:r>
             <w:rPr>
@@ -14801,6 +14842,7 @@
           <w:id w:val="800041606"/>
           <w:citation/>
         </w:sdtPr>
+        <w:sdtEndPr/>
         <w:sdtContent>
           <w:r>
             <w:rPr>
@@ -14891,6 +14933,7 @@
           <w:id w:val="-740944534"/>
           <w:citation/>
         </w:sdtPr>
+        <w:sdtEndPr/>
         <w:sdtContent>
           <w:r>
             <w:rPr>
@@ -15499,6 +15542,7 @@
           <w:id w:val="546107807"/>
           <w:citation/>
         </w:sdtPr>
+        <w:sdtEndPr/>
         <w:sdtContent>
           <w:r>
             <w:rPr>
@@ -15978,6 +16022,7 @@
           <w:id w:val="407040511"/>
           <w:citation/>
         </w:sdtPr>
+        <w:sdtEndPr/>
         <w:sdtContent>
           <w:r>
             <w:rPr>
@@ -16112,6 +16157,7 @@
           <w:id w:val="-893189931"/>
           <w:citation/>
         </w:sdtPr>
+        <w:sdtEndPr/>
         <w:sdtContent>
           <w:r>
             <w:rPr>
@@ -16751,6 +16797,7 @@
           <w:id w:val="-159620931"/>
           <w:citation/>
         </w:sdtPr>
+        <w:sdtEndPr/>
         <w:sdtContent>
           <w:r>
             <w:rPr>
@@ -17121,6 +17168,7 @@
           <w:id w:val="1939716722"/>
           <w:citation/>
         </w:sdtPr>
+        <w:sdtEndPr/>
         <w:sdtContent>
           <w:r>
             <w:rPr>
@@ -17324,6 +17372,7 @@
           <w:id w:val="-1483160605"/>
           <w:citation/>
         </w:sdtPr>
+        <w:sdtEndPr/>
         <w:sdtContent>
           <w:r>
             <w:rPr>
@@ -17540,6 +17589,7 @@
           <w:id w:val="-1634243243"/>
           <w:citation/>
         </w:sdtPr>
+        <w:sdtEndPr/>
         <w:sdtContent>
           <w:r>
             <w:rPr>
@@ -17781,6 +17831,7 @@
           <w:id w:val="1772590379"/>
           <w:citation/>
         </w:sdtPr>
+        <w:sdtEndPr/>
         <w:sdtContent>
           <w:r>
             <w:fldChar w:fldCharType="begin"/>
@@ -18029,6 +18080,7 @@
           <w:id w:val="1587570486"/>
           <w:citation/>
         </w:sdtPr>
+        <w:sdtEndPr/>
         <w:sdtContent>
           <w:r>
             <w:rPr>
@@ -18311,6 +18363,7 @@
           <w:id w:val="864090222"/>
           <w:citation/>
         </w:sdtPr>
+        <w:sdtEndPr/>
         <w:sdtContent>
           <w:r>
             <w:rPr>
@@ -18742,6 +18795,7 @@
           <w:id w:val="-893189050"/>
           <w:citation/>
         </w:sdtPr>
+        <w:sdtEndPr/>
         <w:sdtContent>
           <w:r>
             <w:rPr>
@@ -18814,6 +18868,7 @@
           <w:id w:val="940104543"/>
           <w:citation/>
         </w:sdtPr>
+        <w:sdtEndPr/>
         <w:sdtContent>
           <w:r>
             <w:fldChar w:fldCharType="begin"/>
@@ -18921,6 +18976,7 @@
           <w:id w:val="1439718569"/>
           <w:citation/>
         </w:sdtPr>
+        <w:sdtEndPr/>
         <w:sdtContent>
           <w:r>
             <w:rPr>
@@ -19159,6 +19215,7 @@
           <w:id w:val="1613705590"/>
           <w:citation/>
         </w:sdtPr>
+        <w:sdtEndPr/>
         <w:sdtContent>
           <w:r>
             <w:rPr>
@@ -47676,6 +47733,7 @@
             <w:id w:val="-573587230"/>
             <w:bibliography/>
           </w:sdtPr>
+          <w:sdtEndPr/>
           <w:sdtContent>
             <w:p>
               <w:pPr>
@@ -49105,6 +49163,7 @@
         <w:docPartUnique/>
       </w:docPartObj>
     </w:sdtPr>
+    <w:sdtEndPr/>
     <w:sdtContent>
       <w:p>
         <w:pPr>
@@ -49125,7 +49184,7 @@
             <w:noProof/>
             <w:lang w:val="es-ES"/>
           </w:rPr>
-          <w:t>vii</w:t>
+          <w:t>ii</w:t>
         </w:r>
         <w:r>
           <w:fldChar w:fldCharType="end"/>
@@ -49159,8 +49218,6 @@
 
 <file path=word/footer4.xml><?xml version="1.0" encoding="utf-8"?>
 <w:ftr xmlns:wpc="http://schemas.microsoft.com/office/word/2010/wordprocessingCanvas" xmlns:cx="http://schemas.microsoft.com/office/drawing/2014/chartex" xmlns:cx1="http://schemas.microsoft.com/office/drawing/2015/9/8/chartex" xmlns:cx2="http://schemas.microsoft.com/office/drawing/2015/10/21/chartex" xmlns:cx3="http://schemas.microsoft.com/office/drawing/2016/5/9/chartex" xmlns:cx4="http://schemas.microsoft.com/office/drawing/2016/5/10/chartex" xmlns:cx5="http://schemas.microsoft.com/office/drawing/2016/5/11/chartex" xmlns:cx6="http://schemas.microsoft.com/office/drawing/2016/5/12/chartex" xmlns:cx7="http://schemas.microsoft.com/office/drawing/2016/5/13/chartex" xmlns:cx8="http://schemas.microsoft.com/office/drawing/2016/5/14/chartex" xmlns:mc="http://schemas.openxmlformats.org/markup-compatibility/2006" xmlns:o="urn:schemas-microsoft-com:office:office" xmlns:r="http://schemas.openxmlformats.org/officeDocument/2006/relationships" xmlns:m="http://schemas.openxmlformats.org/officeDocument/2006/math" xmlns:v="urn:schemas-microsoft-com:vml" xmlns:wp14="http://schemas.microsoft.com/office/word/2010/wordprocessingDrawing" xmlns:wp="http://schemas.openxmlformats.org/drawingml/2006/wordprocessingDrawing" xmlns:w10="urn:schemas-microsoft-com:office:word" xmlns:w="http://schemas.openxmlformats.org/wordprocessingml/2006/main" xmlns:w14="http://schemas.microsoft.com/office/word/2010/wordml" xmlns:w15="http://schemas.microsoft.com/office/word/2012/wordml" xmlns:w16se="http://schemas.microsoft.com/office/word/2015/wordml/symex" xmlns:wpg="http://schemas.microsoft.com/office/word/2010/wordprocessingGroup" xmlns:wpi="http://schemas.microsoft.com/office/word/2010/wordprocessingInk" xmlns:wne="http://schemas.microsoft.com/office/word/2006/wordml" xmlns:wps="http://schemas.microsoft.com/office/word/2010/wordprocessingShape" mc:Ignorable="w14 w15 w16se wp14">
-  <w:bookmarkStart w:id="8" w:name="_GoBack" w:displacedByCustomXml="next"/>
-  <w:bookmarkEnd w:id="8" w:displacedByCustomXml="next"/>
   <w:sdt>
     <w:sdtPr>
       <w:id w:val="-822197571"/>
@@ -49169,6 +49226,7 @@
         <w:docPartUnique/>
       </w:docPartObj>
     </w:sdtPr>
+    <w:sdtEndPr/>
     <w:sdtContent>
       <w:p>
         <w:pPr>
@@ -49189,7 +49247,7 @@
             <w:noProof/>
             <w:lang w:val="es-ES"/>
           </w:rPr>
-          <w:t>8</w:t>
+          <w:t>20</w:t>
         </w:r>
         <w:r>
           <w:fldChar w:fldCharType="end"/>
@@ -49220,6 +49278,7 @@
         <w:docPartUnique/>
       </w:docPartObj>
     </w:sdtPr>
+    <w:sdtEndPr/>
     <w:sdtContent>
       <w:p>
         <w:pPr>
@@ -49266,6 +49325,7 @@
         <w:docPartUnique/>
       </w:docPartObj>
     </w:sdtPr>
+    <w:sdtEndPr/>
     <w:sdtContent>
       <w:p>
         <w:pPr>
@@ -49328,6 +49388,7 @@
         <w:docPartUnique/>
       </w:docPartObj>
     </w:sdtPr>
+    <w:sdtEndPr/>
     <w:sdtContent>
       <w:p>
         <w:pPr>
@@ -60526,7 +60587,7 @@
 </file>
 
 <file path=customXml/itemProps1.xml><?xml version="1.0" encoding="utf-8"?>
-<ds:datastoreItem xmlns:ds="http://schemas.openxmlformats.org/officeDocument/2006/customXml" ds:itemID="{DA1F7BF8-B2AE-4BFE-9005-1F9C6630A41E}">
+<ds:datastoreItem xmlns:ds="http://schemas.openxmlformats.org/officeDocument/2006/customXml" ds:itemID="{7CDCB6C1-5DEB-4F0D-9E25-E4521111AEC4}">
   <ds:schemaRefs>
     <ds:schemaRef ds:uri="http://schemas.openxmlformats.org/officeDocument/2006/bibliography"/>
   </ds:schemaRefs>

</xml_diff>